<commit_message>
commit final reto 3
</commit_message>
<xml_diff>
--- a/Docs/Reto 3.docx
+++ b/Docs/Reto 3.docx
@@ -808,7 +808,7 @@
       </w:tr>
       <w:tr>
         <w:trPr>
-          <w:trHeight w:val="287"/>
+          <w:trHeight w:val="472"/>
         </w:trPr>
         <w:tc>
           <w:tcPr>
@@ -986,7 +986,7 @@
                 <w:rFonts w:eastAsia="Times New Roman"/>
                 <w:color w:val="000000"/>
               </w:rPr>
-              <w:t>1310595.953</w:t>
+              <w:t>.</w:t>
             </w:r>
           </w:p>
         </w:tc>
@@ -1010,22 +1010,6 @@
                 <w:color w:val="000000"/>
               </w:rPr>
             </w:pPr>
-            <w:r>
-              <w:rPr>
-                <w:rFonts w:eastAsia="Times New Roman"/>
-                <w:color w:val="000000"/>
-              </w:rPr>
-              <w:t>1310595.9</w:t>
-            </w:r>
-            <w:bookmarkStart w:id="25" w:name="_GoBack"/>
-            <w:bookmarkEnd w:id="25"/>
-            <w:r>
-              <w:rPr>
-                <w:rFonts w:eastAsia="Times New Roman"/>
-                <w:color w:val="000000"/>
-              </w:rPr>
-              <w:t>53</w:t>
-            </w:r>
           </w:p>
         </w:tc>
       </w:tr>
@@ -1365,7 +1349,7 @@
                 <w:rFonts w:eastAsia="Times New Roman"/>
                 <w:color w:val="000000"/>
               </w:rPr>
-              <w:t>6.593</w:t>
+              <w:t>.</w:t>
             </w:r>
           </w:p>
         </w:tc>
@@ -1389,13 +1373,6 @@
                 <w:color w:val="000000"/>
               </w:rPr>
             </w:pPr>
-            <w:r>
-              <w:rPr>
-                <w:rFonts w:eastAsia="Times New Roman"/>
-                <w:color w:val="000000"/>
-              </w:rPr>
-              <w:t>557.723</w:t>
-            </w:r>
           </w:p>
         </w:tc>
       </w:tr>
@@ -1438,10 +1415,10 @@
           <w:szCs w:val="22"/>
         </w:rPr>
       </w:pPr>
-      <w:bookmarkStart w:id="26" w:name="_heading=h.v07ixqevg1j2" w:colFirst="0" w:colLast="0"/>
-      <w:bookmarkStart w:id="27" w:name="_heading=h.5kv412w6sx8f" w:colFirst="0" w:colLast="0"/>
+      <w:bookmarkStart w:id="25" w:name="_heading=h.v07ixqevg1j2" w:colFirst="0" w:colLast="0"/>
+      <w:bookmarkStart w:id="26" w:name="_heading=h.5kv412w6sx8f" w:colFirst="0" w:colLast="0"/>
+      <w:bookmarkEnd w:id="25"/>
       <w:bookmarkEnd w:id="26"/>
-      <w:bookmarkEnd w:id="27"/>
       <w:r>
         <w:rPr>
           <w:rFonts w:ascii="Times New Roman" w:eastAsia="Times New Roman" w:hAnsi="Times New Roman" w:cs="Times New Roman"/>
@@ -1528,8 +1505,8 @@
           <w:szCs w:val="28"/>
         </w:rPr>
       </w:pPr>
-      <w:bookmarkStart w:id="28" w:name="_heading=h.2et92p0" w:colFirst="0" w:colLast="0"/>
-      <w:bookmarkEnd w:id="28"/>
+      <w:bookmarkStart w:id="27" w:name="_heading=h.2et92p0" w:colFirst="0" w:colLast="0"/>
+      <w:bookmarkEnd w:id="27"/>
       <w:r>
         <w:rPr>
           <w:rFonts w:ascii="Times New Roman" w:eastAsia="Times New Roman" w:hAnsi="Times New Roman" w:cs="Times New Roman"/>
@@ -1789,7 +1766,7 @@
                 <w:rFonts w:eastAsia="Times New Roman"/>
                 <w:color w:val="000000"/>
               </w:rPr>
-              <w:t>728.020</w:t>
+              <w:t>.</w:t>
             </w:r>
           </w:p>
         </w:tc>
@@ -1818,7 +1795,7 @@
                 <w:rFonts w:eastAsia="Times New Roman"/>
                 <w:color w:val="000000"/>
               </w:rPr>
-              <w:t>1082.211</w:t>
+              <w:t>.</w:t>
             </w:r>
           </w:p>
         </w:tc>
@@ -2214,13 +2191,6 @@
                 <w:color w:val="000000"/>
               </w:rPr>
             </w:pPr>
-            <w:r>
-              <w:rPr>
-                <w:rFonts w:eastAsia="Times New Roman"/>
-                <w:color w:val="000000"/>
-              </w:rPr>
-              <w:t>654.258</w:t>
-            </w:r>
           </w:p>
         </w:tc>
         <w:tc>
@@ -2243,13 +2213,6 @@
                 <w:color w:val="000000"/>
               </w:rPr>
             </w:pPr>
-            <w:r>
-              <w:rPr>
-                <w:rFonts w:eastAsia="Times New Roman"/>
-                <w:color w:val="000000"/>
-              </w:rPr>
-              <w:t>563.774</w:t>
-            </w:r>
           </w:p>
         </w:tc>
       </w:tr>
@@ -2432,8 +2395,8 @@
           <w:szCs w:val="28"/>
         </w:rPr>
       </w:pPr>
-      <w:bookmarkStart w:id="29" w:name="_heading=h.xbsaii7su93c" w:colFirst="0" w:colLast="0"/>
-      <w:bookmarkEnd w:id="29"/>
+      <w:bookmarkStart w:id="28" w:name="_heading=h.xbsaii7su93c" w:colFirst="0" w:colLast="0"/>
+      <w:bookmarkEnd w:id="28"/>
       <w:r>
         <w:rPr>
           <w:rFonts w:ascii="Times New Roman" w:eastAsia="Times New Roman" w:hAnsi="Times New Roman" w:cs="Times New Roman"/>
@@ -2693,7 +2656,7 @@
                 <w:rFonts w:eastAsia="Times New Roman"/>
                 <w:color w:val="000000"/>
               </w:rPr>
-              <w:t>2.098</w:t>
+              <w:t>.</w:t>
             </w:r>
           </w:p>
         </w:tc>
@@ -2717,13 +2680,8 @@
                 <w:color w:val="000000"/>
               </w:rPr>
             </w:pPr>
-            <w:r>
-              <w:rPr>
-                <w:rFonts w:eastAsia="Times New Roman"/>
-                <w:color w:val="000000"/>
-              </w:rPr>
-              <w:t>165.901</w:t>
-            </w:r>
+            <w:bookmarkStart w:id="29" w:name="_GoBack"/>
+            <w:bookmarkEnd w:id="29"/>
           </w:p>
         </w:tc>
       </w:tr>

</xml_diff>